<commit_message>
aggiunte posizioni specifiche test
</commit_message>
<xml_diff>
--- a/report.docx
+++ b/report.docx
@@ -71,10 +71,7 @@
         </w:numPr>
       </w:pPr>
       <w:r>
-        <w:t>External</w:t>
-      </w:r>
-      <w:r>
-        <w:t xml:space="preserve"> (802.11, 2.4 GHz) interference</w:t>
+        <w:t>External (802.11, 2.4 GHz) interference</w:t>
       </w:r>
     </w:p>
     <w:p>
@@ -118,17 +115,226 @@
       </w:r>
     </w:p>
     <w:p>
-      <w:pPr>
-        <w:rPr>
-          <w:u w:val="single"/>
-        </w:rPr>
-      </w:pPr>
       <w:r>
         <w:t>With these, statistical plots will be produced as a result, along with considerations about feasibility, performance and possible improvements</w:t>
+      </w:r>
+      <w:r>
+        <w:t>.</w:t>
+      </w:r>
+    </w:p>
+    <w:p>
+      <w:r>
+        <w:t xml:space="preserve">Every test was performed with a fixed controller position, inside the deck house, where the operator (se </w:t>
+      </w:r>
+      <w:proofErr w:type="spellStart"/>
+      <w:r>
+        <w:t>vuoi</w:t>
+      </w:r>
+      <w:proofErr w:type="spellEnd"/>
+      <w:r>
+        <w:t xml:space="preserve"> </w:t>
+      </w:r>
+      <w:proofErr w:type="spellStart"/>
+      <w:r>
+        <w:t>mettici</w:t>
+      </w:r>
+      <w:proofErr w:type="spellEnd"/>
+      <w:r>
+        <w:t xml:space="preserve"> helmsman </w:t>
+      </w:r>
+      <w:proofErr w:type="spellStart"/>
+      <w:r>
+        <w:t>che</w:t>
+      </w:r>
+      <w:proofErr w:type="spellEnd"/>
+      <w:r>
+        <w:t xml:space="preserve"> </w:t>
+      </w:r>
+      <w:proofErr w:type="spellStart"/>
+      <w:r>
+        <w:t>significa</w:t>
+      </w:r>
+      <w:proofErr w:type="spellEnd"/>
+      <w:r>
+        <w:t xml:space="preserve"> </w:t>
+      </w:r>
+      <w:proofErr w:type="spellStart"/>
+      <w:r>
+        <w:t>timoniere</w:t>
+      </w:r>
+      <w:proofErr w:type="spellEnd"/>
+      <w:r>
+        <w:t xml:space="preserve"> ma </w:t>
+      </w:r>
+      <w:proofErr w:type="spellStart"/>
+      <w:r>
+        <w:t>diventa</w:t>
+      </w:r>
+      <w:proofErr w:type="spellEnd"/>
+      <w:r>
+        <w:t xml:space="preserve"> </w:t>
+      </w:r>
+      <w:proofErr w:type="spellStart"/>
+      <w:r>
+        <w:t>troppo</w:t>
+      </w:r>
+      <w:proofErr w:type="spellEnd"/>
+      <w:r>
+        <w:t xml:space="preserve"> pesante da </w:t>
+      </w:r>
+      <w:proofErr w:type="spellStart"/>
+      <w:r>
+        <w:t>leggere</w:t>
+      </w:r>
+      <w:proofErr w:type="spellEnd"/>
+      <w:r>
+        <w:t xml:space="preserve">) </w:t>
+      </w:r>
+      <w:proofErr w:type="spellStart"/>
+      <w:r>
+        <w:t>manouvers</w:t>
+      </w:r>
+      <w:proofErr w:type="spellEnd"/>
+      <w:r>
+        <w:t xml:space="preserve"> the boat. </w:t>
+      </w:r>
+    </w:p>
+    <w:p>
+      <w:r>
+        <w:t>Repeater, instead, was placed such that it was always in between the 2 devices’ positions</w:t>
+      </w:r>
+      <w:r>
+        <w:t xml:space="preserve"> in average, during all the tests.</w:t>
+      </w:r>
+    </w:p>
+    <w:p>
+      <w:r>
+        <w:t>Due to the extremely complex structure</w:t>
+      </w:r>
+      <w:r>
+        <w:t xml:space="preserve">, we chose </w:t>
+      </w:r>
+      <w:r>
+        <w:t xml:space="preserve">for the end device </w:t>
+      </w:r>
+      <w:r>
+        <w:t xml:space="preserve">some pivotal point of interest that, in our opinion, should be the most disturbed and, at the same time, </w:t>
+      </w:r>
+      <w:r>
+        <w:t>suitable</w:t>
+      </w:r>
+      <w:r>
+        <w:t xml:space="preserve"> in nautical application. Specifically, we selected </w:t>
+      </w:r>
+      <w:r>
+        <w:t>5</w:t>
+      </w:r>
+      <w:r>
+        <w:t xml:space="preserve"> </w:t>
+      </w:r>
+      <w:r>
+        <w:t>locations</w:t>
+      </w:r>
+      <w:r>
+        <w:t xml:space="preserve"> (as shown in fig. ??):</w:t>
+      </w:r>
+    </w:p>
+    <w:p>
+      <w:pPr>
+        <w:pStyle w:val="Paragrafoelenco"/>
+        <w:numPr>
+          <w:ilvl w:val="0"/>
+          <w:numId w:val="1"/>
+        </w:numPr>
+      </w:pPr>
+      <w:r>
+        <w:t>bow</w:t>
+      </w:r>
+      <w:r>
+        <w:t xml:space="preserve"> – region (front si</w:t>
+      </w:r>
+      <w:r>
+        <w:t>d</w:t>
+      </w:r>
+      <w:r>
+        <w:t>e</w:t>
+      </w:r>
+      <w:r>
+        <w:t>)</w:t>
+      </w:r>
+    </w:p>
+    <w:p>
+      <w:pPr>
+        <w:pStyle w:val="Paragrafoelenco"/>
+        <w:numPr>
+          <w:ilvl w:val="0"/>
+          <w:numId w:val="1"/>
+        </w:numPr>
+      </w:pPr>
+      <w:r>
+        <w:t>stern</w:t>
+      </w:r>
+      <w:r>
+        <w:t xml:space="preserve"> – region </w:t>
+      </w:r>
+      <w:r>
+        <w:t>(back side)</w:t>
+      </w:r>
+    </w:p>
+    <w:p>
+      <w:pPr>
+        <w:pStyle w:val="Paragrafoelenco"/>
+        <w:numPr>
+          <w:ilvl w:val="0"/>
+          <w:numId w:val="1"/>
+        </w:numPr>
+      </w:pPr>
+      <w:r>
+        <w:t>engine room (under the main deck)</w:t>
+      </w:r>
+    </w:p>
+    <w:p>
+      <w:pPr>
+        <w:pStyle w:val="Paragrafoelenco"/>
+        <w:numPr>
+          <w:ilvl w:val="0"/>
+          <w:numId w:val="1"/>
+        </w:numPr>
+      </w:pPr>
+      <w:r>
+        <w:t>starboard rail</w:t>
+      </w:r>
+      <w:r>
+        <w:t xml:space="preserve"> (right side</w:t>
+      </w:r>
+      <w:r>
+        <w:t>, PTP only</w:t>
+      </w:r>
+      <w:r>
+        <w:t xml:space="preserve">) </w:t>
+      </w:r>
+    </w:p>
+    <w:p>
+      <w:pPr>
+        <w:pStyle w:val="Paragrafoelenco"/>
+        <w:numPr>
+          <w:ilvl w:val="0"/>
+          <w:numId w:val="1"/>
+        </w:numPr>
+      </w:pPr>
+      <w:r>
+        <w:t>top deck (worst case with repeater only)</w:t>
       </w:r>
       <w:bookmarkStart w:id="0" w:name="_GoBack"/>
       <w:bookmarkEnd w:id="0"/>
     </w:p>
+    <w:p/>
+    <w:p>
+      <w:r>
+        <w:t xml:space="preserve"> </w:t>
+      </w:r>
+    </w:p>
+    <w:p/>
     <w:sectPr>
       <w:pgSz w:w="11906" w:h="16838"/>
       <w:pgMar w:top="1417" w:right="1134" w:bottom="1134" w:left="1134" w:header="708" w:footer="708" w:gutter="0"/>

</xml_diff>

<commit_message>
aggiunte un paio di righe
</commit_message>
<xml_diff>
--- a/report.docx
+++ b/report.docx
@@ -190,11 +190,9 @@
       <w:r>
         <w:t xml:space="preserve">) </w:t>
       </w:r>
-      <w:proofErr w:type="spellStart"/>
-      <w:r>
-        <w:t>manouvers</w:t>
-      </w:r>
-      <w:proofErr w:type="spellEnd"/>
+      <w:r>
+        <w:t>manoeuvres</w:t>
+      </w:r>
       <w:r>
         <w:t xml:space="preserve"> the boat. </w:t>
       </w:r>
@@ -218,7 +216,13 @@
         <w:t xml:space="preserve">for the end device </w:t>
       </w:r>
       <w:r>
-        <w:t xml:space="preserve">some pivotal point of interest that, in our opinion, should be the most disturbed and, at the same time, </w:t>
+        <w:t>some pivotal point</w:t>
+      </w:r>
+      <w:r>
+        <w:t>s</w:t>
+      </w:r>
+      <w:r>
+        <w:t xml:space="preserve"> of interest that, in our opinion, should be the most disturbed and, at the same time, </w:t>
       </w:r>
       <w:r>
         <w:t>suitable</w:t>
@@ -325,8 +329,150 @@
       <w:r>
         <w:t>top deck (worst case with repeater only)</w:t>
       </w:r>
+    </w:p>
+    <w:p>
+      <w:r>
+        <w:t>W</w:t>
+      </w:r>
+      <w:r>
+        <w:t xml:space="preserve">e </w:t>
+      </w:r>
+      <w:r>
+        <w:t>programmed both repeater and end device such that they can work standalone and battery powered, and we used a sniffer near the coordinator to gather data about the traffic, in particular delay times.</w:t>
+      </w:r>
+    </w:p>
+    <w:p>
+      <w:r>
+        <w:t xml:space="preserve">As </w:t>
+      </w:r>
+      <w:r>
+        <w:t xml:space="preserve">far as </w:t>
+      </w:r>
+      <w:r>
+        <w:t>for the channels, we selected a fixed channel for the 802.15.4 PAN (CH1</w:t>
+      </w:r>
+      <w:r>
+        <w:t xml:space="preserve">2 , </w:t>
+      </w:r>
+      <w:proofErr w:type="spellStart"/>
+      <w:r>
+        <w:t>mettiamoci</w:t>
+      </w:r>
+      <w:proofErr w:type="spellEnd"/>
+      <w:r>
+        <w:t xml:space="preserve"> </w:t>
+      </w:r>
+      <w:proofErr w:type="spellStart"/>
+      <w:r>
+        <w:t>questo</w:t>
+      </w:r>
+      <w:proofErr w:type="spellEnd"/>
+      <w:r>
+        <w:t xml:space="preserve"> </w:t>
+      </w:r>
+      <w:proofErr w:type="spellStart"/>
+      <w:r>
+        <w:t>perché</w:t>
+      </w:r>
+      <w:proofErr w:type="spellEnd"/>
+      <w:r>
+        <w:t xml:space="preserve"> è </w:t>
+      </w:r>
+      <w:proofErr w:type="spellStart"/>
+      <w:r>
+        <w:t>il</w:t>
+      </w:r>
+      <w:proofErr w:type="spellEnd"/>
+      <w:r>
+        <w:t xml:space="preserve"> </w:t>
+      </w:r>
+      <w:proofErr w:type="spellStart"/>
+      <w:r>
+        <w:t>piu</w:t>
+      </w:r>
+      <w:proofErr w:type="spellEnd"/>
+      <w:r>
+        <w:t xml:space="preserve"> </w:t>
+      </w:r>
+      <w:proofErr w:type="spellStart"/>
+      <w:r>
+        <w:t>disturbato</w:t>
+      </w:r>
+      <w:proofErr w:type="spellEnd"/>
+      <w:r>
+        <w:t xml:space="preserve"> da </w:t>
+      </w:r>
+      <w:proofErr w:type="spellStart"/>
+      <w:r>
+        <w:t>tabella</w:t>
+      </w:r>
+      <w:proofErr w:type="spellEnd"/>
+      <w:r>
+        <w:t>) and a fixed channel for the 802.11 b/n 2.4 GHz interference (CH1), as the worst case scenario</w:t>
+      </w:r>
+      <w:r>
+        <w:t xml:space="preserve"> according to the SIR table (fig. ??).</w:t>
+      </w:r>
+      <w:r>
+        <w:t xml:space="preserve"> We simulated an average downloading/uploading and web browsing upon the 802.11 network that common users could generate during normal use.</w:t>
+      </w:r>
+    </w:p>
+    <w:p/>
+    <w:p>
+      <w:r>
+        <w:t>//</w:t>
+      </w:r>
+      <w:proofErr w:type="spellStart"/>
+      <w:r>
+        <w:t>opzionale</w:t>
+      </w:r>
+      <w:proofErr w:type="spellEnd"/>
+    </w:p>
+    <w:p>
+      <w:r>
+        <w:t>Every test was performed adding environment EMI elements, such as an electric DC motor and fuel engines, turning them on/off randomly.</w:t>
+      </w:r>
       <w:bookmarkStart w:id="0" w:name="_GoBack"/>
       <w:bookmarkEnd w:id="0"/>
+    </w:p>
+    <w:p>
+      <w:r>
+        <w:lastRenderedPageBreak/>
+        <w:t xml:space="preserve">In addition, we </w:t>
+      </w:r>
+      <w:r>
+        <w:t>collected</w:t>
+      </w:r>
+      <w:r>
+        <w:t xml:space="preserve"> 2 qualitative indexes about the link on each test, the Maximum/Minimum LQI </w:t>
+      </w:r>
+      <w:r>
+        <w:t xml:space="preserve">(link quality indicator) </w:t>
+      </w:r>
+      <w:r>
+        <w:t>calculated by the end device</w:t>
+      </w:r>
+      <w:r>
+        <w:t xml:space="preserve"> collecting LQI values for each packet</w:t>
+      </w:r>
+      <w:r>
+        <w:t xml:space="preserve"> </w:t>
+      </w:r>
+      <w:r>
+        <w:t>(</w:t>
+      </w:r>
+      <w:r>
+        <w:t>according to parameters fixed by the manufacturer</w:t>
+      </w:r>
+      <w:r>
+        <w:t>)</w:t>
+      </w:r>
+      <w:r>
+        <w:t>.</w:t>
+      </w:r>
+      <w:r>
+        <w:t xml:space="preserve"> </w:t>
+      </w:r>
     </w:p>
     <w:p/>
     <w:p>

</xml_diff>